<commit_message>
Add SPRINT tasks for Android
</commit_message>
<xml_diff>
--- a/Documentation/ProcessReport/Process Report.docx
+++ b/Documentation/ProcessReport/Process Report.docx
@@ -1,6 +1,6 @@
 
 <file path=word/document.xml><?xml version="1.0" encoding="utf-8"?>
-<w:document xmlns:wpc="http://schemas.microsoft.com/office/word/2010/wordprocessingCanvas" xmlns:cx="http://schemas.microsoft.com/office/drawing/2014/chartex" xmlns:cx1="http://schemas.microsoft.com/office/drawing/2015/9/8/chartex" xmlns:cx2="http://schemas.microsoft.com/office/drawing/2015/10/21/chartex" xmlns:cx3="http://schemas.microsoft.com/office/drawing/2016/5/9/chartex" xmlns:cx4="http://schemas.microsoft.com/office/drawing/2016/5/10/chartex" xmlns:cx5="http://schemas.microsoft.com/office/drawing/2016/5/11/chartex" xmlns:cx6="http://schemas.microsoft.com/office/drawing/2016/5/12/chartex" xmlns:cx7="http://schemas.microsoft.com/office/drawing/2016/5/13/chartex" xmlns:cx8="http://schemas.microsoft.com/office/drawing/2016/5/14/chartex" xmlns:mc="http://schemas.openxmlformats.org/markup-compatibility/2006" xmlns:aink="http://schemas.microsoft.com/office/drawing/2016/ink" xmlns:am3d="http://schemas.microsoft.com/office/drawing/2017/model3d" xmlns:o="urn:schemas-microsoft-com:office:office" xmlns:r="http://schemas.openxmlformats.org/officeDocument/2006/relationships" xmlns:m="http://schemas.openxmlformats.org/officeDocument/2006/math" xmlns:v="urn:schemas-microsoft-com:vml" xmlns:wp14="http://schemas.microsoft.com/office/word/2010/wordprocessingDrawing" xmlns:wp="http://schemas.openxmlformats.org/drawingml/2006/wordprocessingDrawing" xmlns:w10="urn:schemas-microsoft-com:office:word" xmlns:w="http://schemas.openxmlformats.org/wordprocessingml/2006/main" xmlns:w14="http://schemas.microsoft.com/office/word/2010/wordml" xmlns:w15="http://schemas.microsoft.com/office/word/2012/wordml" xmlns:w16cid="http://schemas.microsoft.com/office/word/2016/wordml/cid" xmlns:w16se="http://schemas.microsoft.com/office/word/2015/wordml/symex" xmlns:wpg="http://schemas.microsoft.com/office/word/2010/wordprocessingGroup" xmlns:wpi="http://schemas.microsoft.com/office/word/2010/wordprocessingInk" xmlns:wne="http://schemas.microsoft.com/office/word/2006/wordml" xmlns:wps="http://schemas.microsoft.com/office/word/2010/wordprocessingShape" mc:Ignorable="w14 w15 w16se w16cid wp14">
+<w:document xmlns:wpc="http://schemas.microsoft.com/office/word/2010/wordprocessingCanvas" xmlns:cx="http://schemas.microsoft.com/office/drawing/2014/chartex" xmlns:cx1="http://schemas.microsoft.com/office/drawing/2015/9/8/chartex" xmlns:mc="http://schemas.openxmlformats.org/markup-compatibility/2006" xmlns:o="urn:schemas-microsoft-com:office:office" xmlns:r="http://schemas.openxmlformats.org/officeDocument/2006/relationships" xmlns:m="http://schemas.openxmlformats.org/officeDocument/2006/math" xmlns:v="urn:schemas-microsoft-com:vml" xmlns:wp14="http://schemas.microsoft.com/office/word/2010/wordprocessingDrawing" xmlns:wp="http://schemas.openxmlformats.org/drawingml/2006/wordprocessingDrawing" xmlns:w10="urn:schemas-microsoft-com:office:word" xmlns:w="http://schemas.openxmlformats.org/wordprocessingml/2006/main" xmlns:w14="http://schemas.microsoft.com/office/word/2010/wordml" xmlns:w15="http://schemas.microsoft.com/office/word/2012/wordml" xmlns:w16se="http://schemas.microsoft.com/office/word/2015/wordml/symex" xmlns:wpg="http://schemas.microsoft.com/office/word/2010/wordprocessingGroup" xmlns:wpi="http://schemas.microsoft.com/office/word/2010/wordprocessingInk" xmlns:wne="http://schemas.microsoft.com/office/word/2006/wordml" xmlns:wps="http://schemas.microsoft.com/office/word/2010/wordprocessingShape" mc:Ignorable="w14 w15 w16se wp14">
   <w:body>
     <w:p>
       <w:pPr>
@@ -1971,15 +1971,7 @@
       </w:pPr>
       <w:r>
         <w:tab/>
-        <w:t xml:space="preserve">I am going into SEP4 with a small dose of pendency, the reason for this being the hefty </w:t>
-      </w:r>
-      <w:proofErr w:type="gramStart"/>
-      <w:r>
-        <w:t>amount</w:t>
-      </w:r>
-      <w:proofErr w:type="gramEnd"/>
-      <w:r>
-        <w:t xml:space="preserve"> of new tasks, but also the scale of the project that my group has to develop. My main goal is to fully dedicate myself on the work related to the project, until the point that me and the other members of the group consider that our expectations regarding the final product that we have in mind will be met. I am certain that the work process will be full of challenges and problems, due to all the new things that we will have to implement, but I am looking forward to all of them, since I find that solving a problem, “getting your hands dirty”, is the best way to learn something new.</w:t>
+        <w:t>I am going into SEP4 with a small dose of pendency, the reason for this being the hefty amount of new tasks, but also the scale of the project that my group has to develop. My main goal is to fully dedicate myself on the work related to the project, until the point that me and the other members of the group consider that our expectations regarding the final product that we have in mind will be met. I am certain that the work process will be full of challenges and problems, due to all the new things that we will have to implement, but I am looking forward to all of them, since I find that solving a problem, “getting your hands dirty”, is the best way to learn something new.</w:t>
       </w:r>
     </w:p>
     <w:p>
@@ -2010,6 +2002,47 @@
       </w:pPr>
       <w:r>
         <w:t>SEP3 was a big challenge for me as I had just transferred from Mechanical Engineering and was new to the world of Software Engineering. But that experience thought me a lot and made me eager to see what SEP4 was all about. Admittingly, at first it seemed a bit overwhelming from all points a few. It seemed to be a very complex project that requires a large amount of specialized knowledge and dealing with a team of 10 people also presented itself to be a challenge. My goal at the beginning of the semester was to absorb as much information as I can about the technologies we would have to use and do my best regarding my part in the group.</w:t>
+      </w:r>
+    </w:p>
+    <w:p>
+      <w:pPr>
+        <w:spacing w:before="100" w:beforeAutospacing="1" w:after="100" w:afterAutospacing="1"/>
+        <w:contextualSpacing/>
+        <w:jc w:val="both"/>
+      </w:pPr>
+    </w:p>
+    <w:p>
+      <w:pPr>
+        <w:spacing w:before="100" w:beforeAutospacing="1" w:after="100" w:afterAutospacing="1"/>
+        <w:contextualSpacing/>
+        <w:jc w:val="both"/>
+        <w:rPr>
+          <w:b/>
+        </w:rPr>
+      </w:pPr>
+      <w:r>
+        <w:rPr>
+          <w:b/>
+        </w:rPr>
+        <w:t>Angel Petrov</w:t>
+      </w:r>
+    </w:p>
+    <w:p>
+      <w:pPr>
+        <w:spacing w:before="100" w:beforeAutospacing="1" w:after="100" w:afterAutospacing="1"/>
+        <w:contextualSpacing/>
+        <w:jc w:val="both"/>
+      </w:pPr>
+      <w:r>
+        <w:t>As far as I can see, we are going to work in a different structure this semester. My previous experience was working in 4 man groups. I like the fact that the teachers are trying to test us in every possible way. This prepares an individual for real life challenges after they finish with university. The disadvantages to such a massive team would be coordination and communication. Teams would need to collaborate at certain times between each other so that they are able to create a final working product as well as meet. Again, communication is key and with the right set of coordination</w:t>
+      </w:r>
+      <w:r>
+        <w:t>, unity will make strength in the group</w:t>
+      </w:r>
+      <w:bookmarkStart w:id="6" w:name="_GoBack"/>
+      <w:bookmarkEnd w:id="6"/>
+      <w:r>
+        <w:t xml:space="preserve">. </w:t>
       </w:r>
     </w:p>
     <w:p>
@@ -2252,14 +2285,13 @@
           <w:numId w:val="1"/>
         </w:numPr>
       </w:pPr>
-      <w:bookmarkStart w:id="6" w:name="_3znysh7" w:colFirst="0" w:colLast="0"/>
-      <w:bookmarkStart w:id="7" w:name="_Toc8465430"/>
-      <w:bookmarkEnd w:id="6"/>
-      <w:r>
-        <w:lastRenderedPageBreak/>
+      <w:bookmarkStart w:id="7" w:name="_3znysh7" w:colFirst="0" w:colLast="0"/>
+      <w:bookmarkStart w:id="8" w:name="_Toc8465430"/>
+      <w:bookmarkEnd w:id="7"/>
+      <w:r>
         <w:t>Project Initiation</w:t>
       </w:r>
-      <w:bookmarkEnd w:id="7"/>
+      <w:bookmarkEnd w:id="8"/>
     </w:p>
     <w:p>
       <w:pPr>
@@ -2317,15 +2349,7 @@
         <w:t>As</w:t>
       </w:r>
       <w:r>
-        <w:t xml:space="preserve"> a precaution, work will begin earlier than as planned on the time-schedule, in order to mitigate any complications, as the likelihood of the </w:t>
-      </w:r>
-      <w:proofErr w:type="gramStart"/>
-      <w:r>
-        <w:t>above mentioned</w:t>
-      </w:r>
-      <w:proofErr w:type="gramEnd"/>
-      <w:r>
-        <w:t xml:space="preserve"> risk to happen is extremely high. In the case that a group member cannot fulfil one of his tasks on time, and that interferes with the workflow, that task will be split amongst others as to not keep the project behind.</w:t>
+        <w:t xml:space="preserve"> a precaution, work will begin earlier than as planned on the time-schedule, in order to mitigate any complications, as the likelihood of the above mentioned risk to happen is extremely high. In the case that a group member cannot fulfil one of his tasks on time, and that interferes with the workflow, that task will be split amongst others as to not keep the project behind.</w:t>
       </w:r>
     </w:p>
     <w:p>
@@ -2364,15 +2388,11 @@
         <w:t>The</w:t>
       </w:r>
       <w:r>
-        <w:t xml:space="preserve"> lack of regular endorsement and check-ups from the supervisors, </w:t>
-      </w:r>
-      <w:proofErr w:type="gramStart"/>
-      <w:r>
-        <w:t>and also</w:t>
-      </w:r>
-      <w:proofErr w:type="gramEnd"/>
-      <w:r>
-        <w:t xml:space="preserve"> the struggle to always find them available, it will easily make the team feel more hesitant and unsure about certain aspects and specifications of the project, which can lead to delays in the workflow of the team. There is also a probability that the team won’t understand correctly the feedback and indications from the supervisors, which can lead to frustration and resentment.</w:t>
+        <w:t xml:space="preserve"> lack of regular endorsement and check-ups from the supervisors, and also the struggle to always find them available, it will easily make the team feel more hesitant and unsure about certain aspects and specifications of the project, which can lead to delays </w:t>
+      </w:r>
+      <w:r>
+        <w:lastRenderedPageBreak/>
+        <w:t>in the workflow of the team. There is also a probability that the team won’t understand correctly the feedback and indications from the supervisors, which can lead to frustration and resentment.</w:t>
       </w:r>
     </w:p>
     <w:p>
@@ -2433,7 +2453,6 @@
         <w:rPr>
           <w:b/>
         </w:rPr>
-        <w:lastRenderedPageBreak/>
         <w:t>Time Schedule</w:t>
       </w:r>
     </w:p>
@@ -2445,15 +2464,7 @@
         <w:jc w:val="both"/>
       </w:pPr>
       <w:r>
-        <w:t xml:space="preserve">A time schedule has the main purpose of improving the work of any group. The problem is when a wrong time schedule is </w:t>
-      </w:r>
-      <w:proofErr w:type="gramStart"/>
-      <w:r>
-        <w:t>put to use</w:t>
-      </w:r>
-      <w:proofErr w:type="gramEnd"/>
-      <w:r>
-        <w:t>, which creates the possibility that work on the project will be delayed too much, which can lead to consequences such as missing a deadline. There is also a chance that, even if the group has the perfect time schedule, they might not follow it accordingly, which, once again, can lead to postponement. It is of great importance that the time schedule is checked-up constantly, so that the team knows if they have enough time to finish what they decided to do regarding the project.</w:t>
+        <w:t>A time schedule has the main purpose of improving the work of any group. The problem is when a wrong time schedule is put to use, which creates the possibility that work on the project will be delayed too much, which can lead to consequences such as missing a deadline. There is also a chance that, even if the group has the perfect time schedule, they might not follow it accordingly, which, once again, can lead to postponement. It is of great importance that the time schedule is checked-up constantly, so that the team knows if they have enough time to finish what they decided to do regarding the project.</w:t>
       </w:r>
     </w:p>
     <w:p>
@@ -2525,11 +2536,11 @@
           <w:numId w:val="1"/>
         </w:numPr>
       </w:pPr>
-      <w:bookmarkStart w:id="8" w:name="_Toc8465431"/>
+      <w:bookmarkStart w:id="9" w:name="_Toc8465431"/>
       <w:r>
         <w:t>Risk Assessment</w:t>
       </w:r>
-      <w:bookmarkEnd w:id="8"/>
+      <w:bookmarkEnd w:id="9"/>
     </w:p>
     <w:tbl>
       <w:tblPr>
@@ -2591,6 +2602,7 @@
                 <w:sz w:val="18"/>
                 <w:lang w:eastAsia="ro-RO"/>
               </w:rPr>
+              <w:lastRenderedPageBreak/>
               <w:t>Risk</w:t>
             </w:r>
           </w:p>
@@ -3575,7 +3587,6 @@
                 <w:sz w:val="18"/>
                 <w:lang w:eastAsia="ro-RO"/>
               </w:rPr>
-              <w:lastRenderedPageBreak/>
               <w:t>3</w:t>
             </w:r>
           </w:p>
@@ -4132,7 +4143,6 @@
               <w:t xml:space="preserve">Faulty </w:t>
             </w:r>
             <w:proofErr w:type="spellStart"/>
-            <w:proofErr w:type="gramStart"/>
             <w:r>
               <w:rPr>
                 <w:rFonts w:eastAsia="Times New Roman"/>
@@ -4143,7 +4153,6 @@
               <w:t>sensors,boards</w:t>
             </w:r>
             <w:proofErr w:type="spellEnd"/>
-            <w:proofErr w:type="gramEnd"/>
             <w:r>
               <w:rPr>
                 <w:rFonts w:eastAsia="Times New Roman"/>
@@ -5224,7 +5233,17 @@
                 <w:sz w:val="18"/>
                 <w:lang w:eastAsia="ro-RO"/>
               </w:rPr>
-              <w:t xml:space="preserve">Group member not participating or not </w:t>
+              <w:t xml:space="preserve">Group member not </w:t>
+            </w:r>
+            <w:r>
+              <w:rPr>
+                <w:rFonts w:eastAsia="Times New Roman"/>
+                <w:color w:val="000000"/>
+                <w:sz w:val="18"/>
+                <w:lang w:eastAsia="ro-RO"/>
+              </w:rPr>
+              <w:lastRenderedPageBreak/>
+              <w:t xml:space="preserve">participating or not </w:t>
             </w:r>
             <w:proofErr w:type="spellStart"/>
             <w:r>
@@ -5273,6 +5292,7 @@
                 <w:sz w:val="18"/>
                 <w:lang w:eastAsia="ro-RO"/>
               </w:rPr>
+              <w:lastRenderedPageBreak/>
               <w:t>6</w:t>
             </w:r>
           </w:p>
@@ -5425,7 +5445,17 @@
                 <w:sz w:val="18"/>
                 <w:lang w:eastAsia="ro-RO"/>
               </w:rPr>
-              <w:t>The project development is slowed, the team is de-motivated</w:t>
+              <w:t xml:space="preserve">The project development is slowed, the </w:t>
+            </w:r>
+            <w:r>
+              <w:rPr>
+                <w:rFonts w:eastAsia="Times New Roman"/>
+                <w:color w:val="000000"/>
+                <w:sz w:val="18"/>
+                <w:lang w:eastAsia="ro-RO"/>
+              </w:rPr>
+              <w:lastRenderedPageBreak/>
+              <w:t>team is de-motivated</w:t>
             </w:r>
           </w:p>
         </w:tc>
@@ -5463,6 +5493,7 @@
                 <w:sz w:val="18"/>
                 <w:lang w:eastAsia="ro-RO"/>
               </w:rPr>
+              <w:lastRenderedPageBreak/>
               <w:t>Angel</w:t>
             </w:r>
           </w:p>
@@ -5482,11 +5513,11 @@
           <w:numId w:val="1"/>
         </w:numPr>
       </w:pPr>
-      <w:bookmarkStart w:id="9" w:name="_Toc8465432"/>
+      <w:bookmarkStart w:id="10" w:name="_Toc8465432"/>
       <w:r>
         <w:t>Version Control and File Management</w:t>
       </w:r>
-      <w:bookmarkEnd w:id="9"/>
+      <w:bookmarkEnd w:id="10"/>
     </w:p>
     <w:p>
       <w:pPr>
@@ -5529,15 +5560,15 @@
         <w:jc w:val="both"/>
       </w:pPr>
       <w:r>
-        <w:t xml:space="preserve">For version control, the team decided to use three secondary repositories, where each sub-group will submit their work regarding coding, and a main repository, where the team submitted in the first stages of the project documentation, and later, all the software was put together in this repository. GitHub, as the industry’s standard was used by the group to create and manage their repositories. GitHub was used as the hosting service for all the group’s files, offering </w:t>
-      </w:r>
-      <w:proofErr w:type="gramStart"/>
-      <w:r>
-        <w:t>all of</w:t>
-      </w:r>
-      <w:proofErr w:type="gramEnd"/>
-      <w:r>
-        <w:t xml:space="preserve"> the distributed version control and source control management functionality of Git, as well as adding its own featured. It provided access control and several collaboration features such as bug tracking, feature requests, task management, and a wiki for the project. As for the backend of version control, Git Bash and </w:t>
+        <w:t xml:space="preserve">For version control, the team decided to use three secondary repositories, where each sub-group will submit their work regarding coding, and a main repository, where the team submitted in the first stages of the project documentation, and later, all the software was put together in this repository. GitHub, as the industry’s standard was used by the group to create and manage their repositories. GitHub was used as the hosting service for all the group’s files, offering all of the distributed version control and source control management functionality of Git, as well as adding its own featured. It provided access control and several collaboration features such as bug tracking, feature requests, task management, and a wiki for the project. As for the backend of version control, </w:t>
+      </w:r>
+      <w:proofErr w:type="spellStart"/>
+      <w:r>
+        <w:t>Git</w:t>
+      </w:r>
+      <w:proofErr w:type="spellEnd"/>
+      <w:r>
+        <w:t xml:space="preserve"> Bash and </w:t>
       </w:r>
       <w:proofErr w:type="spellStart"/>
       <w:r>
@@ -5565,8 +5596,8 @@
       <w:r>
         <w:rPr>
           <w:noProof/>
-          <w:lang w:val="es-ES" w:eastAsia="es-ES"/>
         </w:rPr>
+        <w:lastRenderedPageBreak/>
         <w:drawing>
           <wp:inline distT="0" distB="0" distL="0" distR="0" wp14:anchorId="23527A12" wp14:editId="2E21C44E">
             <wp:extent cx="5722620" cy="2872740"/>
@@ -5627,27 +5658,14 @@
       <w:r>
         <w:t xml:space="preserve">Figure </w:t>
       </w:r>
-      <w:r>
-        <w:fldChar w:fldCharType="begin"/>
-      </w:r>
-      <w:r>
-        <w:instrText xml:space="preserve"> SEQ Figure \* ARABIC </w:instrText>
-      </w:r>
-      <w:r>
-        <w:fldChar w:fldCharType="separate"/>
-      </w:r>
-      <w:r>
-        <w:rPr>
-          <w:noProof/>
-        </w:rPr>
-        <w:t>1</w:t>
-      </w:r>
-      <w:r>
-        <w:rPr>
-          <w:noProof/>
-        </w:rPr>
-        <w:fldChar w:fldCharType="end"/>
-      </w:r>
+      <w:fldSimple w:instr=" SEQ Figure \* ARABIC ">
+        <w:r>
+          <w:rPr>
+            <w:noProof/>
+          </w:rPr>
+          <w:t>1</w:t>
+        </w:r>
+      </w:fldSimple>
       <w:r>
         <w:t xml:space="preserve"> </w:t>
       </w:r>
@@ -5685,7 +5703,6 @@
         <w:rPr>
           <w:b/>
         </w:rPr>
-        <w:lastRenderedPageBreak/>
         <w:t>File Sharing Management</w:t>
       </w:r>
     </w:p>
@@ -5696,15 +5713,7 @@
         <w:jc w:val="both"/>
       </w:pPr>
       <w:r>
-        <w:t xml:space="preserve">Different tools were used for sharing files between members of the group, the main one being Slack, a cloud-based software, based on team collaboration tools and services, where the team uploaded different parts of documentation, such as writing or diagrams. Other tools have also been used such as Dropbox and Google Drive, and, on a </w:t>
-      </w:r>
-      <w:proofErr w:type="gramStart"/>
-      <w:r>
-        <w:t>small scale</w:t>
-      </w:r>
-      <w:proofErr w:type="gramEnd"/>
-      <w:r>
-        <w:t xml:space="preserve"> Facebook as well.</w:t>
+        <w:t>Different tools were used for sharing files between members of the group, the main one being Slack, a cloud-based software, based on team collaboration tools and services, where the team uploaded different parts of documentation, such as writing or diagrams. Other tools have also been used such as Dropbox and Google Drive, and, on a small scale Facebook as well.</w:t>
       </w:r>
     </w:p>
     <w:p>
@@ -5737,15 +5746,7 @@
         <w:jc w:val="both"/>
       </w:pPr>
       <w:r>
-        <w:t xml:space="preserve">As far as communication and planning went, the main tools that the team has made use of were Slack and Facebook, because of the ease that they offer regarding </w:t>
-      </w:r>
-      <w:proofErr w:type="gramStart"/>
-      <w:r>
-        <w:t>this services</w:t>
-      </w:r>
-      <w:proofErr w:type="gramEnd"/>
-      <w:r>
-        <w:t>.</w:t>
+        <w:t>As far as communication and planning went, the main tools that the team has made use of were Slack and Facebook, because of the ease that they offer regarding this services.</w:t>
       </w:r>
       <w:r>
         <w:tab/>
@@ -5876,14 +5877,13 @@
           <w:numId w:val="1"/>
         </w:numPr>
       </w:pPr>
-      <w:bookmarkStart w:id="10" w:name="_2et92p0" w:colFirst="0" w:colLast="0"/>
-      <w:bookmarkStart w:id="11" w:name="_Toc8465433"/>
-      <w:bookmarkEnd w:id="10"/>
-      <w:r>
-        <w:lastRenderedPageBreak/>
+      <w:bookmarkStart w:id="11" w:name="_2et92p0" w:colFirst="0" w:colLast="0"/>
+      <w:bookmarkStart w:id="12" w:name="_Toc8465433"/>
+      <w:bookmarkEnd w:id="11"/>
+      <w:r>
         <w:t>Project Description</w:t>
       </w:r>
-      <w:bookmarkEnd w:id="11"/>
+      <w:bookmarkEnd w:id="12"/>
     </w:p>
     <w:p/>
     <w:p>
@@ -5906,14 +5906,14 @@
           <w:numId w:val="1"/>
         </w:numPr>
       </w:pPr>
-      <w:bookmarkStart w:id="12" w:name="_tyjcwt" w:colFirst="0" w:colLast="0"/>
-      <w:bookmarkStart w:id="13" w:name="_Toc8465434"/>
-      <w:bookmarkEnd w:id="12"/>
+      <w:bookmarkStart w:id="13" w:name="_tyjcwt" w:colFirst="0" w:colLast="0"/>
+      <w:bookmarkStart w:id="14" w:name="_Toc8465434"/>
+      <w:bookmarkEnd w:id="13"/>
       <w:r>
         <w:lastRenderedPageBreak/>
         <w:t>Project Execution</w:t>
       </w:r>
-      <w:bookmarkEnd w:id="13"/>
+      <w:bookmarkEnd w:id="14"/>
     </w:p>
     <w:p>
       <w:pPr>
@@ -5924,7 +5924,6 @@
       <w:r>
         <w:rPr>
           <w:noProof/>
-          <w:lang w:val="es-ES" w:eastAsia="es-ES"/>
         </w:rPr>
         <w:drawing>
           <wp:inline distT="0" distB="0" distL="0" distR="0" wp14:anchorId="6F90D629" wp14:editId="367B9014">
@@ -6138,11 +6137,11 @@
         <w:keepLines w:val="0"/>
         <w:widowControl w:val="0"/>
       </w:pPr>
-      <w:bookmarkStart w:id="14" w:name="_Toc8465435"/>
+      <w:bookmarkStart w:id="15" w:name="_Toc8465435"/>
       <w:r>
         <w:t>Sprint 1</w:t>
       </w:r>
-      <w:bookmarkEnd w:id="14"/>
+      <w:bookmarkEnd w:id="15"/>
     </w:p>
     <w:p>
       <w:pPr>
@@ -6467,41 +6466,13 @@
                 <w:lang w:val="es-ES"/>
               </w:rPr>
             </w:pPr>
-            <w:proofErr w:type="spellStart"/>
             <w:r>
               <w:rPr>
                 <w:sz w:val="22"/>
                 <w:szCs w:val="22"/>
                 <w:lang w:val="es-ES"/>
               </w:rPr>
-              <w:t>Angel</w:t>
-            </w:r>
-            <w:proofErr w:type="spellEnd"/>
-            <w:r>
-              <w:rPr>
-                <w:sz w:val="22"/>
-                <w:szCs w:val="22"/>
-                <w:lang w:val="es-ES"/>
-              </w:rPr>
-              <w:t xml:space="preserve"> </w:t>
-            </w:r>
-            <w:proofErr w:type="spellStart"/>
-            <w:r>
-              <w:rPr>
-                <w:sz w:val="22"/>
-                <w:szCs w:val="22"/>
-                <w:lang w:val="es-ES"/>
-              </w:rPr>
-              <w:t>Petrov</w:t>
-            </w:r>
-            <w:proofErr w:type="spellEnd"/>
-            <w:r>
-              <w:rPr>
-                <w:sz w:val="22"/>
-                <w:szCs w:val="22"/>
-                <w:lang w:val="es-ES"/>
-              </w:rPr>
-              <w:t xml:space="preserve">, </w:t>
+              <w:t xml:space="preserve">Angel Petrov, </w:t>
             </w:r>
             <w:proofErr w:type="spellStart"/>
             <w:r>
@@ -6620,6 +6591,14 @@
                 <w:lang w:val="es-ES"/>
               </w:rPr>
             </w:pPr>
+            <w:r>
+              <w:rPr>
+                <w:sz w:val="22"/>
+                <w:szCs w:val="22"/>
+                <w:lang w:val="es-ES"/>
+              </w:rPr>
+              <w:t xml:space="preserve">Angel Petrov, Erika </w:t>
+            </w:r>
             <w:proofErr w:type="spellStart"/>
             <w:r>
               <w:rPr>
@@ -6627,7 +6606,7 @@
                 <w:szCs w:val="22"/>
                 <w:lang w:val="es-ES"/>
               </w:rPr>
-              <w:t>Angel</w:t>
+              <w:t>Szasz</w:t>
             </w:r>
             <w:proofErr w:type="spellEnd"/>
             <w:r>
@@ -6636,25 +6615,7 @@
                 <w:szCs w:val="22"/>
                 <w:lang w:val="es-ES"/>
               </w:rPr>
-              <w:t xml:space="preserve"> </w:t>
-            </w:r>
-            <w:proofErr w:type="spellStart"/>
-            <w:r>
-              <w:rPr>
-                <w:sz w:val="22"/>
-                <w:szCs w:val="22"/>
-                <w:lang w:val="es-ES"/>
-              </w:rPr>
-              <w:t>Petrov</w:t>
-            </w:r>
-            <w:proofErr w:type="spellEnd"/>
-            <w:r>
-              <w:rPr>
-                <w:sz w:val="22"/>
-                <w:szCs w:val="22"/>
-                <w:lang w:val="es-ES"/>
-              </w:rPr>
-              <w:t xml:space="preserve">, Erika Szasz, </w:t>
+              <w:t xml:space="preserve">, </w:t>
             </w:r>
             <w:proofErr w:type="spellStart"/>
             <w:r>
@@ -7793,11 +7754,11 @@
         <w:keepLines w:val="0"/>
         <w:widowControl w:val="0"/>
       </w:pPr>
-      <w:bookmarkStart w:id="15" w:name="_Toc8465436"/>
+      <w:bookmarkStart w:id="16" w:name="_Toc8465436"/>
       <w:r>
         <w:t>Sprint 2</w:t>
       </w:r>
-      <w:bookmarkEnd w:id="15"/>
+      <w:bookmarkEnd w:id="16"/>
     </w:p>
     <w:p>
       <w:pPr>
@@ -9880,11 +9841,11 @@
         <w:keepNext w:val="0"/>
         <w:keepLines w:val="0"/>
       </w:pPr>
-      <w:bookmarkStart w:id="16" w:name="_Toc8465437"/>
+      <w:bookmarkStart w:id="17" w:name="_Toc8465437"/>
       <w:r>
         <w:t>Sprint 3</w:t>
       </w:r>
-      <w:bookmarkEnd w:id="16"/>
+      <w:bookmarkEnd w:id="17"/>
     </w:p>
     <w:p>
       <w:pPr>
@@ -10653,8 +10614,8 @@
         <w:keepLines w:val="0"/>
         <w:widowControl w:val="0"/>
       </w:pPr>
-      <w:bookmarkStart w:id="17" w:name="_bn617qbgapto" w:colFirst="0" w:colLast="0"/>
-      <w:bookmarkEnd w:id="17"/>
+      <w:bookmarkStart w:id="18" w:name="_bn617qbgapto" w:colFirst="0" w:colLast="0"/>
+      <w:bookmarkEnd w:id="18"/>
       <w:r>
         <w:t>Sprint Review:</w:t>
       </w:r>
@@ -10709,7 +10670,7 @@
         <w:keepNext w:val="0"/>
         <w:keepLines w:val="0"/>
       </w:pPr>
-      <w:bookmarkStart w:id="18" w:name="_Toc8465438"/>
+      <w:bookmarkStart w:id="19" w:name="_Toc8465438"/>
       <w:r>
         <w:lastRenderedPageBreak/>
         <w:t xml:space="preserve">Sprint </w:t>
@@ -10717,7 +10678,7 @@
       <w:r>
         <w:t>4</w:t>
       </w:r>
-      <w:bookmarkEnd w:id="18"/>
+      <w:bookmarkEnd w:id="19"/>
     </w:p>
     <w:p>
       <w:pPr>
@@ -10918,12 +10879,21 @@
                 <w:szCs w:val="22"/>
               </w:rPr>
             </w:pPr>
-            <w:r>
-              <w:rPr>
-                <w:sz w:val="22"/>
-                <w:szCs w:val="22"/>
-              </w:rPr>
-              <w:t xml:space="preserve">IoT: </w:t>
+            <w:proofErr w:type="spellStart"/>
+            <w:r>
+              <w:rPr>
+                <w:sz w:val="22"/>
+                <w:szCs w:val="22"/>
+              </w:rPr>
+              <w:t>IoT</w:t>
+            </w:r>
+            <w:proofErr w:type="spellEnd"/>
+            <w:r>
+              <w:rPr>
+                <w:sz w:val="22"/>
+                <w:szCs w:val="22"/>
+              </w:rPr>
+              <w:t xml:space="preserve">: </w:t>
             </w:r>
             <w:r>
               <w:rPr>
@@ -11298,7 +11268,15 @@
               <w:widowControl w:val="0"/>
             </w:pPr>
             <w:r>
-              <w:t xml:space="preserve">Christian, Diyar, </w:t>
+              <w:t xml:space="preserve">Christian, </w:t>
+            </w:r>
+            <w:proofErr w:type="spellStart"/>
+            <w:r>
+              <w:t>Diyar</w:t>
+            </w:r>
+            <w:proofErr w:type="spellEnd"/>
+            <w:r>
+              <w:t xml:space="preserve">, </w:t>
             </w:r>
             <w:proofErr w:type="spellStart"/>
             <w:r>
@@ -11476,14 +11454,14 @@
         <w:keepNext w:val="0"/>
         <w:keepLines w:val="0"/>
       </w:pPr>
-      <w:bookmarkStart w:id="19" w:name="_Toc8465439"/>
+      <w:bookmarkStart w:id="20" w:name="_Toc8465439"/>
       <w:r>
         <w:t xml:space="preserve">Sprint </w:t>
       </w:r>
       <w:r>
         <w:t>5</w:t>
       </w:r>
-      <w:bookmarkEnd w:id="19"/>
+      <w:bookmarkEnd w:id="20"/>
     </w:p>
     <w:p>
       <w:pPr>
@@ -12051,8 +12029,8 @@
           <w:numId w:val="1"/>
         </w:numPr>
       </w:pPr>
-      <w:bookmarkStart w:id="20" w:name="_1t3h5sf" w:colFirst="0" w:colLast="0"/>
-      <w:bookmarkEnd w:id="20"/>
+      <w:bookmarkStart w:id="21" w:name="_1t3h5sf" w:colFirst="0" w:colLast="0"/>
+      <w:bookmarkEnd w:id="21"/>
       <w:r>
         <w:lastRenderedPageBreak/>
         <w:t>Considerations after the project</w:t>
@@ -12092,31 +12070,7 @@
         <w:jc w:val="both"/>
       </w:pPr>
       <w:r>
-        <w:t xml:space="preserve">As an overall experience, for me, SEP4 was an important step for my engineering career. The most interesting experience was working in a group with this many </w:t>
-      </w:r>
-      <w:proofErr w:type="gramStart"/>
-      <w:r>
-        <w:t>members, and</w:t>
-      </w:r>
-      <w:proofErr w:type="gramEnd"/>
-      <w:r>
-        <w:t xml:space="preserve"> being split into sub-groups that work on different tiers of the application. </w:t>
-      </w:r>
-      <w:proofErr w:type="gramStart"/>
-      <w:r>
-        <w:t>Every single thing</w:t>
-      </w:r>
-      <w:proofErr w:type="gramEnd"/>
-      <w:r>
-        <w:t xml:space="preserve"> that I have worked on during this project has improved my knowledge, being it code implementation, testing, academic writing, working on diagrams, version control and time management. This project was also a re-assurance for me that it is way easier to work on something as being part of a group, rather than doing it by yourself, feedback and help being </w:t>
-      </w:r>
-      <w:proofErr w:type="gramStart"/>
-      <w:r>
-        <w:t>really valuable</w:t>
-      </w:r>
-      <w:proofErr w:type="gramEnd"/>
-      <w:r>
-        <w:t xml:space="preserve"> tools when working on a project, especially one of this scale.</w:t>
+        <w:t>As an overall experience, for me, SEP4 was an important step for my engineering career. The most interesting experience was working in a group with this many members, and being split into sub-groups that work on different tiers of the application. Every single thing that I have worked on during this project has improved my knowledge, being it code implementation, testing, academic writing, working on diagrams, version control and time management. This project was also a re-assurance for me that it is way easier to work on something as being part of a group, rather than doing it by yourself, feedback and help being really valuable tools when working on a project, especially one of this scale.</w:t>
       </w:r>
     </w:p>
     <w:p>
@@ -12148,15 +12102,7 @@
         <w:jc w:val="both"/>
       </w:pPr>
       <w:r>
-        <w:t xml:space="preserve">I must admit that at first, I did not think an Internet of Things project will be very appealing to me, simply because I am more interested in other areas of Software Engineering. But having gone through the process of developing this project with my team, I must say it is was </w:t>
-      </w:r>
-      <w:proofErr w:type="gramStart"/>
-      <w:r>
-        <w:t>definitely a</w:t>
-      </w:r>
-      <w:proofErr w:type="gramEnd"/>
-      <w:r>
-        <w:t xml:space="preserve"> demanding experience that lead to a very interesting final product. There were some situations and tasks that thought me new skills and made me think outside of my usual pattern. Before the team was split in three subgroups, dealing with a team of 10 people, each with different ideas and visions, seemed a bit chaotic to me. But as we split, things became clearer and any conflicts dissipated. All in all, I feel I gained valuable experience from this both, both in terms of knowledge and human interaction. </w:t>
+        <w:t xml:space="preserve">I must admit that at first, I did not think an Internet of Things project will be very appealing to me, simply because I am more interested in other areas of Software Engineering. But having gone through the process of developing this project with my team, I must say it is was definitely a demanding experience that lead to a very interesting final product. There were some situations and tasks that thought me new skills and made me think outside of my usual pattern. Before the team was split in three subgroups, dealing with a team of 10 people, each with different ideas and visions, seemed a bit chaotic to me. But as we split, things became clearer and any conflicts dissipated. All in all, I feel I gained valuable experience from this both, both in terms of knowledge and human interaction. </w:t>
       </w:r>
     </w:p>
     <w:p>
@@ -12201,10 +12147,7 @@
     <w:p/>
     <w:p/>
     <w:p/>
-    <w:p>
-      <w:bookmarkStart w:id="21" w:name="_GoBack"/>
-      <w:bookmarkEnd w:id="21"/>
-    </w:p>
+    <w:p/>
     <w:p/>
     <w:p>
       <w:pPr>
@@ -12254,7 +12197,7 @@
 </file>
 
 <file path=word/endnotes.xml><?xml version="1.0" encoding="utf-8"?>
-<w:endnotes xmlns:wpc="http://schemas.microsoft.com/office/word/2010/wordprocessingCanvas" xmlns:cx="http://schemas.microsoft.com/office/drawing/2014/chartex" xmlns:cx1="http://schemas.microsoft.com/office/drawing/2015/9/8/chartex" xmlns:cx2="http://schemas.microsoft.com/office/drawing/2015/10/21/chartex" xmlns:cx3="http://schemas.microsoft.com/office/drawing/2016/5/9/chartex" xmlns:cx4="http://schemas.microsoft.com/office/drawing/2016/5/10/chartex" xmlns:cx5="http://schemas.microsoft.com/office/drawing/2016/5/11/chartex" xmlns:cx6="http://schemas.microsoft.com/office/drawing/2016/5/12/chartex" xmlns:cx7="http://schemas.microsoft.com/office/drawing/2016/5/13/chartex" xmlns:cx8="http://schemas.microsoft.com/office/drawing/2016/5/14/chartex" xmlns:mc="http://schemas.openxmlformats.org/markup-compatibility/2006" xmlns:aink="http://schemas.microsoft.com/office/drawing/2016/ink" xmlns:am3d="http://schemas.microsoft.com/office/drawing/2017/model3d" xmlns:o="urn:schemas-microsoft-com:office:office" xmlns:r="http://schemas.openxmlformats.org/officeDocument/2006/relationships" xmlns:m="http://schemas.openxmlformats.org/officeDocument/2006/math" xmlns:v="urn:schemas-microsoft-com:vml" xmlns:wp14="http://schemas.microsoft.com/office/word/2010/wordprocessingDrawing" xmlns:wp="http://schemas.openxmlformats.org/drawingml/2006/wordprocessingDrawing" xmlns:w10="urn:schemas-microsoft-com:office:word" xmlns:w="http://schemas.openxmlformats.org/wordprocessingml/2006/main" xmlns:w14="http://schemas.microsoft.com/office/word/2010/wordml" xmlns:w15="http://schemas.microsoft.com/office/word/2012/wordml" xmlns:w16cid="http://schemas.microsoft.com/office/word/2016/wordml/cid" xmlns:w16se="http://schemas.microsoft.com/office/word/2015/wordml/symex" xmlns:wpg="http://schemas.microsoft.com/office/word/2010/wordprocessingGroup" xmlns:wpi="http://schemas.microsoft.com/office/word/2010/wordprocessingInk" xmlns:wne="http://schemas.microsoft.com/office/word/2006/wordml" xmlns:wps="http://schemas.microsoft.com/office/word/2010/wordprocessingShape" mc:Ignorable="w14 w15 w16se w16cid wp14">
+<w:endnotes xmlns:wpc="http://schemas.microsoft.com/office/word/2010/wordprocessingCanvas" xmlns:cx="http://schemas.microsoft.com/office/drawing/2014/chartex" xmlns:cx1="http://schemas.microsoft.com/office/drawing/2015/9/8/chartex" xmlns:mc="http://schemas.openxmlformats.org/markup-compatibility/2006" xmlns:o="urn:schemas-microsoft-com:office:office" xmlns:r="http://schemas.openxmlformats.org/officeDocument/2006/relationships" xmlns:m="http://schemas.openxmlformats.org/officeDocument/2006/math" xmlns:v="urn:schemas-microsoft-com:vml" xmlns:wp14="http://schemas.microsoft.com/office/word/2010/wordprocessingDrawing" xmlns:wp="http://schemas.openxmlformats.org/drawingml/2006/wordprocessingDrawing" xmlns:w10="urn:schemas-microsoft-com:office:word" xmlns:w="http://schemas.openxmlformats.org/wordprocessingml/2006/main" xmlns:w14="http://schemas.microsoft.com/office/word/2010/wordml" xmlns:w15="http://schemas.microsoft.com/office/word/2012/wordml" xmlns:w16se="http://schemas.microsoft.com/office/word/2015/wordml/symex" xmlns:wpg="http://schemas.microsoft.com/office/word/2010/wordprocessingGroup" xmlns:wpi="http://schemas.microsoft.com/office/word/2010/wordprocessingInk" xmlns:wne="http://schemas.microsoft.com/office/word/2006/wordml" xmlns:wps="http://schemas.microsoft.com/office/word/2010/wordprocessingShape" mc:Ignorable="w14 w15 w16se wp14">
   <w:endnote w:type="separator" w:id="-1">
     <w:p>
       <w:pPr>
@@ -12279,7 +12222,7 @@
 </file>
 
 <file path=word/footer1.xml><?xml version="1.0" encoding="utf-8"?>
-<w:ftr xmlns:wpc="http://schemas.microsoft.com/office/word/2010/wordprocessingCanvas" xmlns:cx="http://schemas.microsoft.com/office/drawing/2014/chartex" xmlns:cx1="http://schemas.microsoft.com/office/drawing/2015/9/8/chartex" xmlns:cx2="http://schemas.microsoft.com/office/drawing/2015/10/21/chartex" xmlns:cx3="http://schemas.microsoft.com/office/drawing/2016/5/9/chartex" xmlns:cx4="http://schemas.microsoft.com/office/drawing/2016/5/10/chartex" xmlns:cx5="http://schemas.microsoft.com/office/drawing/2016/5/11/chartex" xmlns:cx6="http://schemas.microsoft.com/office/drawing/2016/5/12/chartex" xmlns:cx7="http://schemas.microsoft.com/office/drawing/2016/5/13/chartex" xmlns:cx8="http://schemas.microsoft.com/office/drawing/2016/5/14/chartex" xmlns:mc="http://schemas.openxmlformats.org/markup-compatibility/2006" xmlns:aink="http://schemas.microsoft.com/office/drawing/2016/ink" xmlns:am3d="http://schemas.microsoft.com/office/drawing/2017/model3d" xmlns:o="urn:schemas-microsoft-com:office:office" xmlns:r="http://schemas.openxmlformats.org/officeDocument/2006/relationships" xmlns:m="http://schemas.openxmlformats.org/officeDocument/2006/math" xmlns:v="urn:schemas-microsoft-com:vml" xmlns:wp14="http://schemas.microsoft.com/office/word/2010/wordprocessingDrawing" xmlns:wp="http://schemas.openxmlformats.org/drawingml/2006/wordprocessingDrawing" xmlns:w10="urn:schemas-microsoft-com:office:word" xmlns:w="http://schemas.openxmlformats.org/wordprocessingml/2006/main" xmlns:w14="http://schemas.microsoft.com/office/word/2010/wordml" xmlns:w15="http://schemas.microsoft.com/office/word/2012/wordml" xmlns:w16cid="http://schemas.microsoft.com/office/word/2016/wordml/cid" xmlns:w16se="http://schemas.microsoft.com/office/word/2015/wordml/symex" xmlns:wpg="http://schemas.microsoft.com/office/word/2010/wordprocessingGroup" xmlns:wpi="http://schemas.microsoft.com/office/word/2010/wordprocessingInk" xmlns:wne="http://schemas.microsoft.com/office/word/2006/wordml" xmlns:wps="http://schemas.microsoft.com/office/word/2010/wordprocessingShape" mc:Ignorable="w14 w15 w16se w16cid wp14">
+<w:ftr xmlns:wpc="http://schemas.microsoft.com/office/word/2010/wordprocessingCanvas" xmlns:cx="http://schemas.microsoft.com/office/drawing/2014/chartex" xmlns:cx1="http://schemas.microsoft.com/office/drawing/2015/9/8/chartex" xmlns:mc="http://schemas.openxmlformats.org/markup-compatibility/2006" xmlns:o="urn:schemas-microsoft-com:office:office" xmlns:r="http://schemas.openxmlformats.org/officeDocument/2006/relationships" xmlns:m="http://schemas.openxmlformats.org/officeDocument/2006/math" xmlns:v="urn:schemas-microsoft-com:vml" xmlns:wp14="http://schemas.microsoft.com/office/word/2010/wordprocessingDrawing" xmlns:wp="http://schemas.openxmlformats.org/drawingml/2006/wordprocessingDrawing" xmlns:w10="urn:schemas-microsoft-com:office:word" xmlns:w="http://schemas.openxmlformats.org/wordprocessingml/2006/main" xmlns:w14="http://schemas.microsoft.com/office/word/2010/wordml" xmlns:w15="http://schemas.microsoft.com/office/word/2012/wordml" xmlns:w16se="http://schemas.microsoft.com/office/word/2015/wordml/symex" xmlns:wpg="http://schemas.microsoft.com/office/word/2010/wordprocessingGroup" xmlns:wpi="http://schemas.microsoft.com/office/word/2010/wordprocessingInk" xmlns:wne="http://schemas.microsoft.com/office/word/2006/wordml" xmlns:wps="http://schemas.microsoft.com/office/word/2010/wordprocessingShape" mc:Ignorable="w14 w15 w16se wp14">
   <w:p>
     <w:pPr>
       <w:pStyle w:val="Footer"/>
@@ -12289,7 +12232,7 @@
 </file>
 
 <file path=word/footer2.xml><?xml version="1.0" encoding="utf-8"?>
-<w:ftr xmlns:wpc="http://schemas.microsoft.com/office/word/2010/wordprocessingCanvas" xmlns:cx="http://schemas.microsoft.com/office/drawing/2014/chartex" xmlns:cx1="http://schemas.microsoft.com/office/drawing/2015/9/8/chartex" xmlns:cx2="http://schemas.microsoft.com/office/drawing/2015/10/21/chartex" xmlns:cx3="http://schemas.microsoft.com/office/drawing/2016/5/9/chartex" xmlns:cx4="http://schemas.microsoft.com/office/drawing/2016/5/10/chartex" xmlns:cx5="http://schemas.microsoft.com/office/drawing/2016/5/11/chartex" xmlns:cx6="http://schemas.microsoft.com/office/drawing/2016/5/12/chartex" xmlns:cx7="http://schemas.microsoft.com/office/drawing/2016/5/13/chartex" xmlns:cx8="http://schemas.microsoft.com/office/drawing/2016/5/14/chartex" xmlns:mc="http://schemas.openxmlformats.org/markup-compatibility/2006" xmlns:aink="http://schemas.microsoft.com/office/drawing/2016/ink" xmlns:am3d="http://schemas.microsoft.com/office/drawing/2017/model3d" xmlns:o="urn:schemas-microsoft-com:office:office" xmlns:r="http://schemas.openxmlformats.org/officeDocument/2006/relationships" xmlns:m="http://schemas.openxmlformats.org/officeDocument/2006/math" xmlns:v="urn:schemas-microsoft-com:vml" xmlns:wp14="http://schemas.microsoft.com/office/word/2010/wordprocessingDrawing" xmlns:wp="http://schemas.openxmlformats.org/drawingml/2006/wordprocessingDrawing" xmlns:w10="urn:schemas-microsoft-com:office:word" xmlns:w="http://schemas.openxmlformats.org/wordprocessingml/2006/main" xmlns:w14="http://schemas.microsoft.com/office/word/2010/wordml" xmlns:w15="http://schemas.microsoft.com/office/word/2012/wordml" xmlns:w16cid="http://schemas.microsoft.com/office/word/2016/wordml/cid" xmlns:w16se="http://schemas.microsoft.com/office/word/2015/wordml/symex" xmlns:wpg="http://schemas.microsoft.com/office/word/2010/wordprocessingGroup" xmlns:wpi="http://schemas.microsoft.com/office/word/2010/wordprocessingInk" xmlns:wne="http://schemas.microsoft.com/office/word/2006/wordml" xmlns:wps="http://schemas.microsoft.com/office/word/2010/wordprocessingShape" mc:Ignorable="w14 w15 w16se w16cid wp14">
+<w:ftr xmlns:wpc="http://schemas.microsoft.com/office/word/2010/wordprocessingCanvas" xmlns:cx="http://schemas.microsoft.com/office/drawing/2014/chartex" xmlns:cx1="http://schemas.microsoft.com/office/drawing/2015/9/8/chartex" xmlns:mc="http://schemas.openxmlformats.org/markup-compatibility/2006" xmlns:o="urn:schemas-microsoft-com:office:office" xmlns:r="http://schemas.openxmlformats.org/officeDocument/2006/relationships" xmlns:m="http://schemas.openxmlformats.org/officeDocument/2006/math" xmlns:v="urn:schemas-microsoft-com:vml" xmlns:wp14="http://schemas.microsoft.com/office/word/2010/wordprocessingDrawing" xmlns:wp="http://schemas.openxmlformats.org/drawingml/2006/wordprocessingDrawing" xmlns:w10="urn:schemas-microsoft-com:office:word" xmlns:w="http://schemas.openxmlformats.org/wordprocessingml/2006/main" xmlns:w14="http://schemas.microsoft.com/office/word/2010/wordml" xmlns:w15="http://schemas.microsoft.com/office/word/2012/wordml" xmlns:w16se="http://schemas.microsoft.com/office/word/2015/wordml/symex" xmlns:wpg="http://schemas.microsoft.com/office/word/2010/wordprocessingGroup" xmlns:wpi="http://schemas.microsoft.com/office/word/2010/wordprocessingInk" xmlns:wne="http://schemas.microsoft.com/office/word/2006/wordml" xmlns:wps="http://schemas.microsoft.com/office/word/2010/wordprocessingShape" mc:Ignorable="w14 w15 w16se wp14">
   <w:p>
     <w:pPr>
       <w:pBdr>
@@ -12341,7 +12284,7 @@
         <w:sz w:val="16"/>
         <w:szCs w:val="16"/>
       </w:rPr>
-      <w:t>2</w:t>
+      <w:t>22</w:t>
     </w:r>
     <w:r>
       <w:rPr>
@@ -12376,7 +12319,7 @@
 </file>
 
 <file path=word/footer3.xml><?xml version="1.0" encoding="utf-8"?>
-<w:ftr xmlns:wpc="http://schemas.microsoft.com/office/word/2010/wordprocessingCanvas" xmlns:cx="http://schemas.microsoft.com/office/drawing/2014/chartex" xmlns:cx1="http://schemas.microsoft.com/office/drawing/2015/9/8/chartex" xmlns:cx2="http://schemas.microsoft.com/office/drawing/2015/10/21/chartex" xmlns:cx3="http://schemas.microsoft.com/office/drawing/2016/5/9/chartex" xmlns:cx4="http://schemas.microsoft.com/office/drawing/2016/5/10/chartex" xmlns:cx5="http://schemas.microsoft.com/office/drawing/2016/5/11/chartex" xmlns:cx6="http://schemas.microsoft.com/office/drawing/2016/5/12/chartex" xmlns:cx7="http://schemas.microsoft.com/office/drawing/2016/5/13/chartex" xmlns:cx8="http://schemas.microsoft.com/office/drawing/2016/5/14/chartex" xmlns:mc="http://schemas.openxmlformats.org/markup-compatibility/2006" xmlns:aink="http://schemas.microsoft.com/office/drawing/2016/ink" xmlns:am3d="http://schemas.microsoft.com/office/drawing/2017/model3d" xmlns:o="urn:schemas-microsoft-com:office:office" xmlns:r="http://schemas.openxmlformats.org/officeDocument/2006/relationships" xmlns:m="http://schemas.openxmlformats.org/officeDocument/2006/math" xmlns:v="urn:schemas-microsoft-com:vml" xmlns:wp14="http://schemas.microsoft.com/office/word/2010/wordprocessingDrawing" xmlns:wp="http://schemas.openxmlformats.org/drawingml/2006/wordprocessingDrawing" xmlns:w10="urn:schemas-microsoft-com:office:word" xmlns:w="http://schemas.openxmlformats.org/wordprocessingml/2006/main" xmlns:w14="http://schemas.microsoft.com/office/word/2010/wordml" xmlns:w15="http://schemas.microsoft.com/office/word/2012/wordml" xmlns:w16cid="http://schemas.microsoft.com/office/word/2016/wordml/cid" xmlns:w16se="http://schemas.microsoft.com/office/word/2015/wordml/symex" xmlns:wpg="http://schemas.microsoft.com/office/word/2010/wordprocessingGroup" xmlns:wpi="http://schemas.microsoft.com/office/word/2010/wordprocessingInk" xmlns:wne="http://schemas.microsoft.com/office/word/2006/wordml" xmlns:wps="http://schemas.microsoft.com/office/word/2010/wordprocessingShape" mc:Ignorable="w14 w15 w16se w16cid wp14">
+<w:ftr xmlns:wpc="http://schemas.microsoft.com/office/word/2010/wordprocessingCanvas" xmlns:cx="http://schemas.microsoft.com/office/drawing/2014/chartex" xmlns:cx1="http://schemas.microsoft.com/office/drawing/2015/9/8/chartex" xmlns:mc="http://schemas.openxmlformats.org/markup-compatibility/2006" xmlns:o="urn:schemas-microsoft-com:office:office" xmlns:r="http://schemas.openxmlformats.org/officeDocument/2006/relationships" xmlns:m="http://schemas.openxmlformats.org/officeDocument/2006/math" xmlns:v="urn:schemas-microsoft-com:vml" xmlns:wp14="http://schemas.microsoft.com/office/word/2010/wordprocessingDrawing" xmlns:wp="http://schemas.openxmlformats.org/drawingml/2006/wordprocessingDrawing" xmlns:w10="urn:schemas-microsoft-com:office:word" xmlns:w="http://schemas.openxmlformats.org/wordprocessingml/2006/main" xmlns:w14="http://schemas.microsoft.com/office/word/2010/wordml" xmlns:w15="http://schemas.microsoft.com/office/word/2012/wordml" xmlns:w16se="http://schemas.microsoft.com/office/word/2015/wordml/symex" xmlns:wpg="http://schemas.microsoft.com/office/word/2010/wordprocessingGroup" xmlns:wpi="http://schemas.microsoft.com/office/word/2010/wordprocessingInk" xmlns:wne="http://schemas.microsoft.com/office/word/2006/wordml" xmlns:wps="http://schemas.microsoft.com/office/word/2010/wordprocessingShape" mc:Ignorable="w14 w15 w16se wp14">
   <w:p>
     <w:pPr>
       <w:pBdr>
@@ -12446,7 +12389,7 @@
 </file>
 
 <file path=word/footnotes.xml><?xml version="1.0" encoding="utf-8"?>
-<w:footnotes xmlns:wpc="http://schemas.microsoft.com/office/word/2010/wordprocessingCanvas" xmlns:cx="http://schemas.microsoft.com/office/drawing/2014/chartex" xmlns:cx1="http://schemas.microsoft.com/office/drawing/2015/9/8/chartex" xmlns:cx2="http://schemas.microsoft.com/office/drawing/2015/10/21/chartex" xmlns:cx3="http://schemas.microsoft.com/office/drawing/2016/5/9/chartex" xmlns:cx4="http://schemas.microsoft.com/office/drawing/2016/5/10/chartex" xmlns:cx5="http://schemas.microsoft.com/office/drawing/2016/5/11/chartex" xmlns:cx6="http://schemas.microsoft.com/office/drawing/2016/5/12/chartex" xmlns:cx7="http://schemas.microsoft.com/office/drawing/2016/5/13/chartex" xmlns:cx8="http://schemas.microsoft.com/office/drawing/2016/5/14/chartex" xmlns:mc="http://schemas.openxmlformats.org/markup-compatibility/2006" xmlns:aink="http://schemas.microsoft.com/office/drawing/2016/ink" xmlns:am3d="http://schemas.microsoft.com/office/drawing/2017/model3d" xmlns:o="urn:schemas-microsoft-com:office:office" xmlns:r="http://schemas.openxmlformats.org/officeDocument/2006/relationships" xmlns:m="http://schemas.openxmlformats.org/officeDocument/2006/math" xmlns:v="urn:schemas-microsoft-com:vml" xmlns:wp14="http://schemas.microsoft.com/office/word/2010/wordprocessingDrawing" xmlns:wp="http://schemas.openxmlformats.org/drawingml/2006/wordprocessingDrawing" xmlns:w10="urn:schemas-microsoft-com:office:word" xmlns:w="http://schemas.openxmlformats.org/wordprocessingml/2006/main" xmlns:w14="http://schemas.microsoft.com/office/word/2010/wordml" xmlns:w15="http://schemas.microsoft.com/office/word/2012/wordml" xmlns:w16cid="http://schemas.microsoft.com/office/word/2016/wordml/cid" xmlns:w16se="http://schemas.microsoft.com/office/word/2015/wordml/symex" xmlns:wpg="http://schemas.microsoft.com/office/word/2010/wordprocessingGroup" xmlns:wpi="http://schemas.microsoft.com/office/word/2010/wordprocessingInk" xmlns:wne="http://schemas.microsoft.com/office/word/2006/wordml" xmlns:wps="http://schemas.microsoft.com/office/word/2010/wordprocessingShape" mc:Ignorable="w14 w15 w16se w16cid wp14">
+<w:footnotes xmlns:wpc="http://schemas.microsoft.com/office/word/2010/wordprocessingCanvas" xmlns:cx="http://schemas.microsoft.com/office/drawing/2014/chartex" xmlns:cx1="http://schemas.microsoft.com/office/drawing/2015/9/8/chartex" xmlns:mc="http://schemas.openxmlformats.org/markup-compatibility/2006" xmlns:o="urn:schemas-microsoft-com:office:office" xmlns:r="http://schemas.openxmlformats.org/officeDocument/2006/relationships" xmlns:m="http://schemas.openxmlformats.org/officeDocument/2006/math" xmlns:v="urn:schemas-microsoft-com:vml" xmlns:wp14="http://schemas.microsoft.com/office/word/2010/wordprocessingDrawing" xmlns:wp="http://schemas.openxmlformats.org/drawingml/2006/wordprocessingDrawing" xmlns:w10="urn:schemas-microsoft-com:office:word" xmlns:w="http://schemas.openxmlformats.org/wordprocessingml/2006/main" xmlns:w14="http://schemas.microsoft.com/office/word/2010/wordml" xmlns:w15="http://schemas.microsoft.com/office/word/2012/wordml" xmlns:w16se="http://schemas.microsoft.com/office/word/2015/wordml/symex" xmlns:wpg="http://schemas.microsoft.com/office/word/2010/wordprocessingGroup" xmlns:wpi="http://schemas.microsoft.com/office/word/2010/wordprocessingInk" xmlns:wne="http://schemas.microsoft.com/office/word/2006/wordml" xmlns:wps="http://schemas.microsoft.com/office/word/2010/wordprocessingShape" mc:Ignorable="w14 w15 w16se wp14">
   <w:footnote w:type="separator" w:id="-1">
     <w:p>
       <w:pPr>
@@ -12471,7 +12414,7 @@
 </file>
 
 <file path=word/header1.xml><?xml version="1.0" encoding="utf-8"?>
-<w:hdr xmlns:wpc="http://schemas.microsoft.com/office/word/2010/wordprocessingCanvas" xmlns:cx="http://schemas.microsoft.com/office/drawing/2014/chartex" xmlns:cx1="http://schemas.microsoft.com/office/drawing/2015/9/8/chartex" xmlns:cx2="http://schemas.microsoft.com/office/drawing/2015/10/21/chartex" xmlns:cx3="http://schemas.microsoft.com/office/drawing/2016/5/9/chartex" xmlns:cx4="http://schemas.microsoft.com/office/drawing/2016/5/10/chartex" xmlns:cx5="http://schemas.microsoft.com/office/drawing/2016/5/11/chartex" xmlns:cx6="http://schemas.microsoft.com/office/drawing/2016/5/12/chartex" xmlns:cx7="http://schemas.microsoft.com/office/drawing/2016/5/13/chartex" xmlns:cx8="http://schemas.microsoft.com/office/drawing/2016/5/14/chartex" xmlns:mc="http://schemas.openxmlformats.org/markup-compatibility/2006" xmlns:aink="http://schemas.microsoft.com/office/drawing/2016/ink" xmlns:am3d="http://schemas.microsoft.com/office/drawing/2017/model3d" xmlns:o="urn:schemas-microsoft-com:office:office" xmlns:r="http://schemas.openxmlformats.org/officeDocument/2006/relationships" xmlns:m="http://schemas.openxmlformats.org/officeDocument/2006/math" xmlns:v="urn:schemas-microsoft-com:vml" xmlns:wp14="http://schemas.microsoft.com/office/word/2010/wordprocessingDrawing" xmlns:wp="http://schemas.openxmlformats.org/drawingml/2006/wordprocessingDrawing" xmlns:w10="urn:schemas-microsoft-com:office:word" xmlns:w="http://schemas.openxmlformats.org/wordprocessingml/2006/main" xmlns:w14="http://schemas.microsoft.com/office/word/2010/wordml" xmlns:w15="http://schemas.microsoft.com/office/word/2012/wordml" xmlns:w16cid="http://schemas.microsoft.com/office/word/2016/wordml/cid" xmlns:w16se="http://schemas.microsoft.com/office/word/2015/wordml/symex" xmlns:wpg="http://schemas.microsoft.com/office/word/2010/wordprocessingGroup" xmlns:wpi="http://schemas.microsoft.com/office/word/2010/wordprocessingInk" xmlns:wne="http://schemas.microsoft.com/office/word/2006/wordml" xmlns:wps="http://schemas.microsoft.com/office/word/2010/wordprocessingShape" mc:Ignorable="w14 w15 w16se w16cid wp14">
+<w:hdr xmlns:wpc="http://schemas.microsoft.com/office/word/2010/wordprocessingCanvas" xmlns:cx="http://schemas.microsoft.com/office/drawing/2014/chartex" xmlns:cx1="http://schemas.microsoft.com/office/drawing/2015/9/8/chartex" xmlns:mc="http://schemas.openxmlformats.org/markup-compatibility/2006" xmlns:o="urn:schemas-microsoft-com:office:office" xmlns:r="http://schemas.openxmlformats.org/officeDocument/2006/relationships" xmlns:m="http://schemas.openxmlformats.org/officeDocument/2006/math" xmlns:v="urn:schemas-microsoft-com:vml" xmlns:wp14="http://schemas.microsoft.com/office/word/2010/wordprocessingDrawing" xmlns:wp="http://schemas.openxmlformats.org/drawingml/2006/wordprocessingDrawing" xmlns:w10="urn:schemas-microsoft-com:office:word" xmlns:w="http://schemas.openxmlformats.org/wordprocessingml/2006/main" xmlns:w14="http://schemas.microsoft.com/office/word/2010/wordml" xmlns:w15="http://schemas.microsoft.com/office/word/2012/wordml" xmlns:w16se="http://schemas.microsoft.com/office/word/2015/wordml/symex" xmlns:wpg="http://schemas.microsoft.com/office/word/2010/wordprocessingGroup" xmlns:wpi="http://schemas.microsoft.com/office/word/2010/wordprocessingInk" xmlns:wne="http://schemas.microsoft.com/office/word/2006/wordml" xmlns:wps="http://schemas.microsoft.com/office/word/2010/wordprocessingShape" mc:Ignorable="w14 w15 w16se wp14">
   <w:p>
     <w:pPr>
       <w:pStyle w:val="Header"/>
@@ -12481,7 +12424,7 @@
 </file>
 
 <file path=word/header2.xml><?xml version="1.0" encoding="utf-8"?>
-<w:hdr xmlns:wpc="http://schemas.microsoft.com/office/word/2010/wordprocessingCanvas" xmlns:cx="http://schemas.microsoft.com/office/drawing/2014/chartex" xmlns:cx1="http://schemas.microsoft.com/office/drawing/2015/9/8/chartex" xmlns:cx2="http://schemas.microsoft.com/office/drawing/2015/10/21/chartex" xmlns:cx3="http://schemas.microsoft.com/office/drawing/2016/5/9/chartex" xmlns:cx4="http://schemas.microsoft.com/office/drawing/2016/5/10/chartex" xmlns:cx5="http://schemas.microsoft.com/office/drawing/2016/5/11/chartex" xmlns:cx6="http://schemas.microsoft.com/office/drawing/2016/5/12/chartex" xmlns:cx7="http://schemas.microsoft.com/office/drawing/2016/5/13/chartex" xmlns:cx8="http://schemas.microsoft.com/office/drawing/2016/5/14/chartex" xmlns:mc="http://schemas.openxmlformats.org/markup-compatibility/2006" xmlns:aink="http://schemas.microsoft.com/office/drawing/2016/ink" xmlns:am3d="http://schemas.microsoft.com/office/drawing/2017/model3d" xmlns:o="urn:schemas-microsoft-com:office:office" xmlns:r="http://schemas.openxmlformats.org/officeDocument/2006/relationships" xmlns:m="http://schemas.openxmlformats.org/officeDocument/2006/math" xmlns:v="urn:schemas-microsoft-com:vml" xmlns:wp14="http://schemas.microsoft.com/office/word/2010/wordprocessingDrawing" xmlns:wp="http://schemas.openxmlformats.org/drawingml/2006/wordprocessingDrawing" xmlns:w10="urn:schemas-microsoft-com:office:word" xmlns:w="http://schemas.openxmlformats.org/wordprocessingml/2006/main" xmlns:w14="http://schemas.microsoft.com/office/word/2010/wordml" xmlns:w15="http://schemas.microsoft.com/office/word/2012/wordml" xmlns:w16cid="http://schemas.microsoft.com/office/word/2016/wordml/cid" xmlns:w16se="http://schemas.microsoft.com/office/word/2015/wordml/symex" xmlns:wpg="http://schemas.microsoft.com/office/word/2010/wordprocessingGroup" xmlns:wpi="http://schemas.microsoft.com/office/word/2010/wordprocessingInk" xmlns:wne="http://schemas.microsoft.com/office/word/2006/wordml" xmlns:wps="http://schemas.microsoft.com/office/word/2010/wordprocessingShape" mc:Ignorable="w14 w15 w16se w16cid wp14">
+<w:hdr xmlns:wpc="http://schemas.microsoft.com/office/word/2010/wordprocessingCanvas" xmlns:cx="http://schemas.microsoft.com/office/drawing/2014/chartex" xmlns:cx1="http://schemas.microsoft.com/office/drawing/2015/9/8/chartex" xmlns:mc="http://schemas.openxmlformats.org/markup-compatibility/2006" xmlns:o="urn:schemas-microsoft-com:office:office" xmlns:r="http://schemas.openxmlformats.org/officeDocument/2006/relationships" xmlns:m="http://schemas.openxmlformats.org/officeDocument/2006/math" xmlns:v="urn:schemas-microsoft-com:vml" xmlns:wp14="http://schemas.microsoft.com/office/word/2010/wordprocessingDrawing" xmlns:wp="http://schemas.openxmlformats.org/drawingml/2006/wordprocessingDrawing" xmlns:w10="urn:schemas-microsoft-com:office:word" xmlns:w="http://schemas.openxmlformats.org/wordprocessingml/2006/main" xmlns:w14="http://schemas.microsoft.com/office/word/2010/wordml" xmlns:w15="http://schemas.microsoft.com/office/word/2012/wordml" xmlns:w16se="http://schemas.microsoft.com/office/word/2015/wordml/symex" xmlns:wpg="http://schemas.microsoft.com/office/word/2010/wordprocessingGroup" xmlns:wpi="http://schemas.microsoft.com/office/word/2010/wordprocessingInk" xmlns:wne="http://schemas.microsoft.com/office/word/2006/wordml" xmlns:wps="http://schemas.microsoft.com/office/word/2010/wordprocessingShape" mc:Ignorable="w14 w15 w16se wp14">
   <w:p>
     <w:pPr>
       <w:pBdr>
@@ -12504,7 +12447,6 @@
     <w:r>
       <w:rPr>
         <w:noProof/>
-        <w:lang w:val="es-ES" w:eastAsia="es-ES"/>
       </w:rPr>
       <w:drawing>
         <wp:anchor distT="0" distB="0" distL="114300" distR="114300" simplePos="0" relativeHeight="251648512" behindDoc="0" locked="0" layoutInCell="1" hidden="0" allowOverlap="1" wp14:anchorId="445283EA" wp14:editId="2C9B92EF">
@@ -12553,7 +12495,6 @@
     <w:r>
       <w:rPr>
         <w:noProof/>
-        <w:lang w:val="es-ES" w:eastAsia="es-ES"/>
       </w:rPr>
       <w:drawing>
         <wp:anchor distT="0" distB="0" distL="114300" distR="114300" simplePos="0" relativeHeight="251665920" behindDoc="0" locked="0" layoutInCell="1" hidden="0" allowOverlap="1" wp14:anchorId="67609604" wp14:editId="7F680452">
@@ -12622,7 +12563,6 @@
     <w:r>
       <w:rPr>
         <w:noProof/>
-        <w:lang w:val="es-ES" w:eastAsia="es-ES"/>
       </w:rPr>
       <w:drawing>
         <wp:anchor distT="0" distB="0" distL="114300" distR="114300" simplePos="0" relativeHeight="251683328" behindDoc="0" locked="0" layoutInCell="1" hidden="0" allowOverlap="1" wp14:anchorId="547ABB11" wp14:editId="03676FFE">
@@ -12838,7 +12778,7 @@
 </file>
 
 <file path=word/header3.xml><?xml version="1.0" encoding="utf-8"?>
-<w:hdr xmlns:wpc="http://schemas.microsoft.com/office/word/2010/wordprocessingCanvas" xmlns:cx="http://schemas.microsoft.com/office/drawing/2014/chartex" xmlns:cx1="http://schemas.microsoft.com/office/drawing/2015/9/8/chartex" xmlns:cx2="http://schemas.microsoft.com/office/drawing/2015/10/21/chartex" xmlns:cx3="http://schemas.microsoft.com/office/drawing/2016/5/9/chartex" xmlns:cx4="http://schemas.microsoft.com/office/drawing/2016/5/10/chartex" xmlns:cx5="http://schemas.microsoft.com/office/drawing/2016/5/11/chartex" xmlns:cx6="http://schemas.microsoft.com/office/drawing/2016/5/12/chartex" xmlns:cx7="http://schemas.microsoft.com/office/drawing/2016/5/13/chartex" xmlns:cx8="http://schemas.microsoft.com/office/drawing/2016/5/14/chartex" xmlns:mc="http://schemas.openxmlformats.org/markup-compatibility/2006" xmlns:aink="http://schemas.microsoft.com/office/drawing/2016/ink" xmlns:am3d="http://schemas.microsoft.com/office/drawing/2017/model3d" xmlns:o="urn:schemas-microsoft-com:office:office" xmlns:r="http://schemas.openxmlformats.org/officeDocument/2006/relationships" xmlns:m="http://schemas.openxmlformats.org/officeDocument/2006/math" xmlns:v="urn:schemas-microsoft-com:vml" xmlns:wp14="http://schemas.microsoft.com/office/word/2010/wordprocessingDrawing" xmlns:wp="http://schemas.openxmlformats.org/drawingml/2006/wordprocessingDrawing" xmlns:w10="urn:schemas-microsoft-com:office:word" xmlns:w="http://schemas.openxmlformats.org/wordprocessingml/2006/main" xmlns:w14="http://schemas.microsoft.com/office/word/2010/wordml" xmlns:w15="http://schemas.microsoft.com/office/word/2012/wordml" xmlns:w16cid="http://schemas.microsoft.com/office/word/2016/wordml/cid" xmlns:w16se="http://schemas.microsoft.com/office/word/2015/wordml/symex" xmlns:wpg="http://schemas.microsoft.com/office/word/2010/wordprocessingGroup" xmlns:wpi="http://schemas.microsoft.com/office/word/2010/wordprocessingInk" xmlns:wne="http://schemas.microsoft.com/office/word/2006/wordml" xmlns:wps="http://schemas.microsoft.com/office/word/2010/wordprocessingShape" mc:Ignorable="w14 w15 w16se w16cid wp14">
+<w:hdr xmlns:wpc="http://schemas.microsoft.com/office/word/2010/wordprocessingCanvas" xmlns:cx="http://schemas.microsoft.com/office/drawing/2014/chartex" xmlns:cx1="http://schemas.microsoft.com/office/drawing/2015/9/8/chartex" xmlns:mc="http://schemas.openxmlformats.org/markup-compatibility/2006" xmlns:o="urn:schemas-microsoft-com:office:office" xmlns:r="http://schemas.openxmlformats.org/officeDocument/2006/relationships" xmlns:m="http://schemas.openxmlformats.org/officeDocument/2006/math" xmlns:v="urn:schemas-microsoft-com:vml" xmlns:wp14="http://schemas.microsoft.com/office/word/2010/wordprocessingDrawing" xmlns:wp="http://schemas.openxmlformats.org/drawingml/2006/wordprocessingDrawing" xmlns:w10="urn:schemas-microsoft-com:office:word" xmlns:w="http://schemas.openxmlformats.org/wordprocessingml/2006/main" xmlns:w14="http://schemas.microsoft.com/office/word/2010/wordml" xmlns:w15="http://schemas.microsoft.com/office/word/2012/wordml" xmlns:w16se="http://schemas.microsoft.com/office/word/2015/wordml/symex" xmlns:wpg="http://schemas.microsoft.com/office/word/2010/wordprocessingGroup" xmlns:wpi="http://schemas.microsoft.com/office/word/2010/wordprocessingInk" xmlns:wne="http://schemas.microsoft.com/office/word/2006/wordml" xmlns:wps="http://schemas.microsoft.com/office/word/2010/wordprocessingShape" mc:Ignorable="w14 w15 w16se wp14">
   <w:p>
     <w:pPr>
       <w:pBdr>
@@ -12880,7 +12820,6 @@
         <w:color w:val="000000"/>
         <w:sz w:val="18"/>
         <w:szCs w:val="18"/>
-        <w:lang w:val="es-ES" w:eastAsia="es-ES"/>
       </w:rPr>
       <w:drawing>
         <wp:inline distT="0" distB="0" distL="0" distR="0" wp14:anchorId="32401D92" wp14:editId="60BB29A7">
@@ -12965,7 +12904,7 @@
 </file>
 
 <file path=word/numbering.xml><?xml version="1.0" encoding="utf-8"?>
-<w:numbering xmlns:wpc="http://schemas.microsoft.com/office/word/2010/wordprocessingCanvas" xmlns:cx="http://schemas.microsoft.com/office/drawing/2014/chartex" xmlns:cx1="http://schemas.microsoft.com/office/drawing/2015/9/8/chartex" xmlns:cx2="http://schemas.microsoft.com/office/drawing/2015/10/21/chartex" xmlns:cx3="http://schemas.microsoft.com/office/drawing/2016/5/9/chartex" xmlns:cx4="http://schemas.microsoft.com/office/drawing/2016/5/10/chartex" xmlns:cx5="http://schemas.microsoft.com/office/drawing/2016/5/11/chartex" xmlns:cx6="http://schemas.microsoft.com/office/drawing/2016/5/12/chartex" xmlns:cx7="http://schemas.microsoft.com/office/drawing/2016/5/13/chartex" xmlns:cx8="http://schemas.microsoft.com/office/drawing/2016/5/14/chartex" xmlns:mc="http://schemas.openxmlformats.org/markup-compatibility/2006" xmlns:aink="http://schemas.microsoft.com/office/drawing/2016/ink" xmlns:am3d="http://schemas.microsoft.com/office/drawing/2017/model3d" xmlns:o="urn:schemas-microsoft-com:office:office" xmlns:r="http://schemas.openxmlformats.org/officeDocument/2006/relationships" xmlns:m="http://schemas.openxmlformats.org/officeDocument/2006/math" xmlns:v="urn:schemas-microsoft-com:vml" xmlns:wp14="http://schemas.microsoft.com/office/word/2010/wordprocessingDrawing" xmlns:wp="http://schemas.openxmlformats.org/drawingml/2006/wordprocessingDrawing" xmlns:w10="urn:schemas-microsoft-com:office:word" xmlns:w="http://schemas.openxmlformats.org/wordprocessingml/2006/main" xmlns:w14="http://schemas.microsoft.com/office/word/2010/wordml" xmlns:w15="http://schemas.microsoft.com/office/word/2012/wordml" xmlns:w16cid="http://schemas.microsoft.com/office/word/2016/wordml/cid" xmlns:w16se="http://schemas.microsoft.com/office/word/2015/wordml/symex" xmlns:wpg="http://schemas.microsoft.com/office/word/2010/wordprocessingGroup" xmlns:wpi="http://schemas.microsoft.com/office/word/2010/wordprocessingInk" xmlns:wne="http://schemas.microsoft.com/office/word/2006/wordml" xmlns:wps="http://schemas.microsoft.com/office/word/2010/wordprocessingShape" mc:Ignorable="w14 w15 w16se w16cid wp14">
+<w:numbering xmlns:wpc="http://schemas.microsoft.com/office/word/2010/wordprocessingCanvas" xmlns:cx="http://schemas.microsoft.com/office/drawing/2014/chartex" xmlns:cx1="http://schemas.microsoft.com/office/drawing/2015/9/8/chartex" xmlns:mc="http://schemas.openxmlformats.org/markup-compatibility/2006" xmlns:o="urn:schemas-microsoft-com:office:office" xmlns:r="http://schemas.openxmlformats.org/officeDocument/2006/relationships" xmlns:m="http://schemas.openxmlformats.org/officeDocument/2006/math" xmlns:v="urn:schemas-microsoft-com:vml" xmlns:wp14="http://schemas.microsoft.com/office/word/2010/wordprocessingDrawing" xmlns:wp="http://schemas.openxmlformats.org/drawingml/2006/wordprocessingDrawing" xmlns:w10="urn:schemas-microsoft-com:office:word" xmlns:w="http://schemas.openxmlformats.org/wordprocessingml/2006/main" xmlns:w14="http://schemas.microsoft.com/office/word/2010/wordml" xmlns:w15="http://schemas.microsoft.com/office/word/2012/wordml" xmlns:w16se="http://schemas.microsoft.com/office/word/2015/wordml/symex" xmlns:wpg="http://schemas.microsoft.com/office/word/2010/wordprocessingGroup" xmlns:wpi="http://schemas.microsoft.com/office/word/2010/wordprocessingInk" xmlns:wne="http://schemas.microsoft.com/office/word/2006/wordml" xmlns:wps="http://schemas.microsoft.com/office/word/2010/wordprocessingShape" mc:Ignorable="w14 w15 w16se wp14">
   <w:abstractNum w:abstractNumId="0" w15:restartNumberingAfterBreak="0">
     <w:nsid w:val="357623B5"/>
     <w:multiLevelType w:val="hybridMultilevel"/>
@@ -13148,7 +13087,7 @@
 </file>
 
 <file path=word/styles.xml><?xml version="1.0" encoding="utf-8"?>
-<w:styles xmlns:mc="http://schemas.openxmlformats.org/markup-compatibility/2006" xmlns:r="http://schemas.openxmlformats.org/officeDocument/2006/relationships" xmlns:w="http://schemas.openxmlformats.org/wordprocessingml/2006/main" xmlns:w14="http://schemas.microsoft.com/office/word/2010/wordml" xmlns:w15="http://schemas.microsoft.com/office/word/2012/wordml" xmlns:w16cid="http://schemas.microsoft.com/office/word/2016/wordml/cid" xmlns:w16se="http://schemas.microsoft.com/office/word/2015/wordml/symex" mc:Ignorable="w14 w15 w16se w16cid">
+<w:styles xmlns:mc="http://schemas.openxmlformats.org/markup-compatibility/2006" xmlns:r="http://schemas.openxmlformats.org/officeDocument/2006/relationships" xmlns:w="http://schemas.openxmlformats.org/wordprocessingml/2006/main" xmlns:w14="http://schemas.microsoft.com/office/word/2010/wordml" xmlns:w15="http://schemas.microsoft.com/office/word/2012/wordml" xmlns:w16se="http://schemas.microsoft.com/office/word/2015/wordml/symex" mc:Ignorable="w14 w15 w16se">
   <w:docDefaults>
     <w:rPrDefault>
       <w:rPr>
@@ -13164,7 +13103,7 @@
       </w:pPr>
     </w:pPrDefault>
   </w:docDefaults>
-  <w:latentStyles w:defLockedState="0" w:defUIPriority="99" w:defSemiHidden="0" w:defUnhideWhenUsed="0" w:defQFormat="0" w:count="376">
+  <w:latentStyles w:defLockedState="0" w:defUIPriority="99" w:defSemiHidden="0" w:defUnhideWhenUsed="0" w:defQFormat="0" w:count="371">
     <w:lsdException w:name="Normal" w:uiPriority="0" w:qFormat="1"/>
     <w:lsdException w:name="heading 1" w:uiPriority="9" w:qFormat="1"/>
     <w:lsdException w:name="heading 2" w:semiHidden="1" w:uiPriority="9" w:unhideWhenUsed="1" w:qFormat="1"/>
@@ -13270,6 +13209,7 @@
     <w:lsdException w:name="HTML Sample" w:semiHidden="1" w:unhideWhenUsed="1"/>
     <w:lsdException w:name="HTML Typewriter" w:semiHidden="1" w:unhideWhenUsed="1"/>
     <w:lsdException w:name="HTML Variable" w:semiHidden="1" w:unhideWhenUsed="1"/>
+    <w:lsdException w:name="Normal Table" w:semiHidden="1" w:unhideWhenUsed="1"/>
     <w:lsdException w:name="annotation subject" w:semiHidden="1" w:unhideWhenUsed="1"/>
     <w:lsdException w:name="No List" w:semiHidden="1" w:unhideWhenUsed="1"/>
     <w:lsdException w:name="Outline List 1" w:semiHidden="1" w:unhideWhenUsed="1"/>
@@ -13312,8 +13252,11 @@
     <w:lsdException w:name="Table Contemporary" w:semiHidden="1" w:unhideWhenUsed="1"/>
     <w:lsdException w:name="Table Elegant" w:semiHidden="1" w:unhideWhenUsed="1"/>
     <w:lsdException w:name="Table Professional" w:semiHidden="1" w:unhideWhenUsed="1"/>
+    <w:lsdException w:name="Table Subtle 1" w:semiHidden="1" w:unhideWhenUsed="1"/>
     <w:lsdException w:name="Table Subtle 2" w:semiHidden="1" w:unhideWhenUsed="1"/>
     <w:lsdException w:name="Table Web 1" w:semiHidden="1" w:unhideWhenUsed="1"/>
+    <w:lsdException w:name="Table Web 2" w:semiHidden="1" w:unhideWhenUsed="1"/>
+    <w:lsdException w:name="Table Web 3" w:semiHidden="1" w:unhideWhenUsed="1"/>
     <w:lsdException w:name="Balloon Text" w:semiHidden="1" w:unhideWhenUsed="1"/>
     <w:lsdException w:name="Table Grid" w:uiPriority="39"/>
     <w:lsdException w:name="Table Theme" w:semiHidden="1" w:unhideWhenUsed="1"/>
@@ -13532,11 +13475,6 @@
     <w:lsdException w:name="List Table 5 Dark Accent 6" w:uiPriority="50"/>
     <w:lsdException w:name="List Table 6 Colorful Accent 6" w:uiPriority="51"/>
     <w:lsdException w:name="List Table 7 Colorful Accent 6" w:uiPriority="52"/>
-    <w:lsdException w:name="Mention" w:semiHidden="1" w:unhideWhenUsed="1"/>
-    <w:lsdException w:name="Smart Hyperlink" w:semiHidden="1" w:unhideWhenUsed="1"/>
-    <w:lsdException w:name="Hashtag" w:semiHidden="1" w:unhideWhenUsed="1"/>
-    <w:lsdException w:name="Unresolved Mention" w:semiHidden="1" w:unhideWhenUsed="1"/>
-    <w:lsdException w:name="Smart Link" w:semiHidden="1" w:unhideWhenUsed="1"/>
   </w:latentStyles>
   <w:style w:type="paragraph" w:default="1" w:styleId="Normal">
     <w:name w:val="Normal"/>
@@ -14384,7 +14322,7 @@
 </file>
 
 <file path=customXml/itemProps1.xml><?xml version="1.0" encoding="utf-8"?>
-<ds:datastoreItem xmlns:ds="http://schemas.openxmlformats.org/officeDocument/2006/customXml" ds:itemID="{937E6F02-5C46-42C0-AB72-5608D973057A}">
+<ds:datastoreItem xmlns:ds="http://schemas.openxmlformats.org/officeDocument/2006/customXml" ds:itemID="{943FA866-0616-4B17-9940-65F3F05D1603}">
   <ds:schemaRefs>
     <ds:schemaRef ds:uri="http://schemas.openxmlformats.org/officeDocument/2006/bibliography"/>
   </ds:schemaRefs>

</xml_diff>